<commit_message>
Updated TestSuite, created TestDriver for the static lab, added dll files for working .exe file
</commit_message>
<xml_diff>
--- a/lab08/TestSuite/TS8.1_LAB8-Рисований.docx
+++ b/lab08/TestSuite/TS8.1_LAB8-Рисований.docx
@@ -28,33 +28,11 @@
               </w:rPr>
             </w:pPr>
             <w:bookmarkStart w:id="0" w:name="_GoBack"/>
-            <w:proofErr w:type="spellStart"/>
-            <w:r>
-              <w:rPr>
-                <w:rFonts w:ascii="Times New Roman" w:hAnsi="Times New Roman" w:cs="Times New Roman"/>
-              </w:rPr>
-              <w:t>Назва</w:t>
-            </w:r>
-            <w:proofErr w:type="spellEnd"/>
-            <w:r>
-              <w:rPr>
-                <w:rFonts w:ascii="Times New Roman" w:hAnsi="Times New Roman" w:cs="Times New Roman"/>
-              </w:rPr>
-              <w:t xml:space="preserve"> </w:t>
-            </w:r>
-            <w:proofErr w:type="gramStart"/>
-            <w:r>
-              <w:rPr>
-                <w:rFonts w:ascii="Times New Roman" w:hAnsi="Times New Roman" w:cs="Times New Roman"/>
-              </w:rPr>
-              <w:t>тестового</w:t>
-            </w:r>
-            <w:proofErr w:type="gramEnd"/>
-            <w:r>
-              <w:rPr>
-                <w:rFonts w:ascii="Times New Roman" w:hAnsi="Times New Roman" w:cs="Times New Roman"/>
-              </w:rPr>
-              <w:t xml:space="preserve"> набору</w:t>
+            <w:r>
+              <w:rPr>
+                <w:rFonts w:ascii="Times New Roman" w:hAnsi="Times New Roman" w:cs="Times New Roman"/>
+              </w:rPr>
+              <w:t>Назва тестового набору</w:t>
             </w:r>
           </w:p>
         </w:tc>
@@ -102,19 +80,11 @@
                 <w:rFonts w:ascii="Times New Roman" w:hAnsi="Times New Roman" w:cs="Times New Roman"/>
               </w:rPr>
             </w:pPr>
-            <w:proofErr w:type="spellStart"/>
-            <w:r>
-              <w:rPr>
-                <w:rFonts w:ascii="Times New Roman" w:hAnsi="Times New Roman" w:cs="Times New Roman"/>
-              </w:rPr>
-              <w:t>Назва</w:t>
-            </w:r>
-            <w:proofErr w:type="spellEnd"/>
-            <w:r>
-              <w:rPr>
-                <w:rFonts w:ascii="Times New Roman" w:hAnsi="Times New Roman" w:cs="Times New Roman"/>
-              </w:rPr>
-              <w:t xml:space="preserve"> проекта</w:t>
+            <w:r>
+              <w:rPr>
+                <w:rFonts w:ascii="Times New Roman" w:hAnsi="Times New Roman" w:cs="Times New Roman"/>
+              </w:rPr>
+              <w:t>Назва проекта</w:t>
             </w:r>
           </w:p>
         </w:tc>
@@ -131,7 +101,6 @@
                 <w:lang w:val="uk-UA"/>
               </w:rPr>
             </w:pPr>
-            <w:proofErr w:type="spellStart"/>
             <w:r>
               <w:rPr>
                 <w:rFonts w:ascii="Times New Roman" w:hAnsi="Times New Roman" w:cs="Times New Roman"/>
@@ -139,7 +108,6 @@
               </w:rPr>
               <w:t>ModulesRisovany.a</w:t>
             </w:r>
-            <w:proofErr w:type="spellEnd"/>
           </w:p>
         </w:tc>
       </w:tr>
@@ -157,29 +125,18 @@
                 <w:lang w:val="uk-UA"/>
               </w:rPr>
             </w:pPr>
-            <w:proofErr w:type="gramStart"/>
             <w:r>
               <w:rPr>
                 <w:rFonts w:ascii="Times New Roman" w:hAnsi="Times New Roman" w:cs="Times New Roman"/>
               </w:rPr>
               <w:t>Р</w:t>
             </w:r>
-            <w:proofErr w:type="spellStart"/>
-            <w:proofErr w:type="gramEnd"/>
             <w:r>
               <w:rPr>
                 <w:rFonts w:ascii="Times New Roman" w:hAnsi="Times New Roman" w:cs="Times New Roman"/>
                 <w:lang w:val="uk-UA"/>
               </w:rPr>
-              <w:t>івень</w:t>
-            </w:r>
-            <w:proofErr w:type="spellEnd"/>
-            <w:r>
-              <w:rPr>
-                <w:rFonts w:ascii="Times New Roman" w:hAnsi="Times New Roman" w:cs="Times New Roman"/>
-                <w:lang w:val="uk-UA"/>
-              </w:rPr>
-              <w:t xml:space="preserve"> тестування</w:t>
+              <w:t>івень тестування</w:t>
             </w:r>
           </w:p>
         </w:tc>
@@ -224,17 +181,8 @@
                 <w:rFonts w:ascii="Times New Roman" w:hAnsi="Times New Roman" w:cs="Times New Roman"/>
                 <w:lang w:val="uk-UA"/>
               </w:rPr>
-              <w:t xml:space="preserve">Автор </w:t>
-            </w:r>
-            <w:proofErr w:type="spellStart"/>
-            <w:r>
-              <w:rPr>
-                <w:rFonts w:ascii="Times New Roman" w:hAnsi="Times New Roman" w:cs="Times New Roman"/>
-                <w:lang w:val="uk-UA"/>
-              </w:rPr>
-              <w:t>тест-сьюта</w:t>
-            </w:r>
-            <w:proofErr w:type="spellEnd"/>
+              <w:t>Автор тест-сьюта</w:t>
+            </w:r>
           </w:p>
         </w:tc>
         <w:tc>
@@ -249,21 +197,12 @@
                 <w:rFonts w:ascii="Times New Roman" w:hAnsi="Times New Roman" w:cs="Times New Roman"/>
               </w:rPr>
             </w:pPr>
-            <w:proofErr w:type="spellStart"/>
-            <w:r>
-              <w:rPr>
-                <w:rFonts w:ascii="Times New Roman" w:hAnsi="Times New Roman" w:cs="Times New Roman"/>
-                <w:lang w:val="en-US"/>
-              </w:rPr>
-              <w:t>Рисований</w:t>
-            </w:r>
-            <w:proofErr w:type="spellEnd"/>
-            <w:r>
-              <w:rPr>
-                <w:rFonts w:ascii="Times New Roman" w:hAnsi="Times New Roman" w:cs="Times New Roman"/>
-                <w:lang w:val="en-US"/>
-              </w:rPr>
-              <w:t xml:space="preserve"> М.О.</w:t>
+            <w:r>
+              <w:rPr>
+                <w:rFonts w:ascii="Times New Roman" w:hAnsi="Times New Roman" w:cs="Times New Roman"/>
+                <w:lang w:val="en-US"/>
+              </w:rPr>
+              <w:t>Рисований М.О.</w:t>
             </w:r>
           </w:p>
           <w:p>
@@ -481,7 +420,7 @@
                 <w:rFonts w:ascii="Times New Roman" w:hAnsi="Times New Roman" w:cs="Times New Roman"/>
                 <w:lang w:val="en-US"/>
               </w:rPr>
-              <w:t>x = 1 , y = 1, z = 1</w:t>
+              <w:t>x = 4 , y = 4</w:t>
             </w:r>
           </w:p>
         </w:tc>
@@ -502,6 +441,13 @@
                 <w:lang w:val="en-US"/>
               </w:rPr>
               <w:t xml:space="preserve">S = </w:t>
+            </w:r>
+            <w:r>
+              <w:rPr>
+                <w:rFonts w:ascii="Times New Roman" w:hAnsi="Times New Roman" w:cs="Times New Roman"/>
+                <w:lang w:val="en-US"/>
+              </w:rPr>
+              <w:t>-32,09</w:t>
             </w:r>
           </w:p>
         </w:tc>
@@ -546,7 +492,21 @@
                 <w:rFonts w:ascii="Times New Roman" w:hAnsi="Times New Roman" w:cs="Times New Roman"/>
                 <w:lang w:val="en-US"/>
               </w:rPr>
-              <w:t>x = 2 , y = 1, z = 1</w:t>
+              <w:t>x = 1</w:t>
+            </w:r>
+            <w:r>
+              <w:rPr>
+                <w:rFonts w:ascii="Times New Roman" w:hAnsi="Times New Roman" w:cs="Times New Roman"/>
+                <w:lang w:val="en-US"/>
+              </w:rPr>
+              <w:t xml:space="preserve"> , y = </w:t>
+            </w:r>
+            <w:r>
+              <w:rPr>
+                <w:rFonts w:ascii="Times New Roman" w:hAnsi="Times New Roman" w:cs="Times New Roman"/>
+                <w:lang w:val="en-US"/>
+              </w:rPr>
+              <w:t>5</w:t>
             </w:r>
           </w:p>
         </w:tc>
@@ -567,6 +527,13 @@
                 <w:lang w:val="en-US"/>
               </w:rPr>
               <w:t xml:space="preserve">S = </w:t>
+            </w:r>
+            <w:r>
+              <w:rPr>
+                <w:rFonts w:ascii="Times New Roman" w:hAnsi="Times New Roman" w:cs="Times New Roman"/>
+                <w:lang w:val="en-US"/>
+              </w:rPr>
+              <w:t>-122,63</w:t>
             </w:r>
           </w:p>
         </w:tc>
@@ -604,6 +571,7 @@
             <w:pPr>
               <w:rPr>
                 <w:rFonts w:ascii="Times New Roman" w:hAnsi="Times New Roman" w:cs="Times New Roman"/>
+                <w:lang w:val="en-US"/>
               </w:rPr>
             </w:pPr>
             <w:r>
@@ -619,19 +587,6 @@
               </w:rPr>
               <w:t>2</w:t>
             </w:r>
-            <w:r>
-              <w:rPr>
-                <w:rFonts w:ascii="Times New Roman" w:hAnsi="Times New Roman" w:cs="Times New Roman"/>
-                <w:lang w:val="en-US"/>
-              </w:rPr>
-              <w:t xml:space="preserve">, z = </w:t>
-            </w:r>
-            <w:r>
-              <w:rPr>
-                <w:rFonts w:ascii="Times New Roman" w:hAnsi="Times New Roman" w:cs="Times New Roman"/>
-              </w:rPr>
-              <w:t>2</w:t>
-            </w:r>
           </w:p>
         </w:tc>
         <w:tc>
@@ -651,6 +606,20 @@
                 <w:lang w:val="en-US"/>
               </w:rPr>
               <w:t xml:space="preserve">S = </w:t>
+            </w:r>
+            <w:r>
+              <w:rPr>
+                <w:rFonts w:ascii="Times New Roman" w:hAnsi="Times New Roman" w:cs="Times New Roman"/>
+                <w:lang w:val="en-US"/>
+              </w:rPr>
+              <w:t>-</w:t>
+            </w:r>
+            <w:r>
+              <w:rPr>
+                <w:rFonts w:ascii="Times New Roman" w:hAnsi="Times New Roman" w:cs="Times New Roman"/>
+                <w:lang w:val="en-US"/>
+              </w:rPr>
+              <w:t>3,06</w:t>
             </w:r>
           </w:p>
         </w:tc>
@@ -688,6 +657,7 @@
             <w:pPr>
               <w:rPr>
                 <w:rFonts w:ascii="Times New Roman" w:hAnsi="Times New Roman" w:cs="Times New Roman"/>
+                <w:lang w:val="en-US"/>
               </w:rPr>
             </w:pPr>
             <w:r>
@@ -716,19 +686,6 @@
               </w:rPr>
               <w:t>3</w:t>
             </w:r>
-            <w:r>
-              <w:rPr>
-                <w:rFonts w:ascii="Times New Roman" w:hAnsi="Times New Roman" w:cs="Times New Roman"/>
-                <w:lang w:val="en-US"/>
-              </w:rPr>
-              <w:t xml:space="preserve">, z = </w:t>
-            </w:r>
-            <w:r>
-              <w:rPr>
-                <w:rFonts w:ascii="Times New Roman" w:hAnsi="Times New Roman" w:cs="Times New Roman"/>
-              </w:rPr>
-              <w:t>2</w:t>
-            </w:r>
           </w:p>
         </w:tc>
         <w:tc>
@@ -748,6 +705,13 @@
                 <w:lang w:val="en-US"/>
               </w:rPr>
               <w:t xml:space="preserve">S = </w:t>
+            </w:r>
+            <w:r>
+              <w:rPr>
+                <w:rFonts w:ascii="Times New Roman" w:hAnsi="Times New Roman" w:cs="Times New Roman"/>
+                <w:lang w:val="en-US"/>
+              </w:rPr>
+              <w:t>-13,11</w:t>
             </w:r>
           </w:p>
         </w:tc>
@@ -785,6 +749,7 @@
             <w:pPr>
               <w:rPr>
                 <w:rFonts w:ascii="Times New Roman" w:hAnsi="Times New Roman" w:cs="Times New Roman"/>
+                <w:lang w:val="en-US"/>
               </w:rPr>
             </w:pPr>
             <w:r>
@@ -808,25 +773,6 @@
               </w:rPr>
               <w:t xml:space="preserve"> , y = 4</w:t>
             </w:r>
-            <w:r>
-              <w:rPr>
-                <w:rFonts w:ascii="Times New Roman" w:hAnsi="Times New Roman" w:cs="Times New Roman"/>
-              </w:rPr>
-              <w:t>,</w:t>
-            </w:r>
-            <w:r>
-              <w:rPr>
-                <w:rFonts w:ascii="Times New Roman" w:hAnsi="Times New Roman" w:cs="Times New Roman"/>
-                <w:lang w:val="en-US"/>
-              </w:rPr>
-              <w:t xml:space="preserve"> z = </w:t>
-            </w:r>
-            <w:r>
-              <w:rPr>
-                <w:rFonts w:ascii="Times New Roman" w:hAnsi="Times New Roman" w:cs="Times New Roman"/>
-              </w:rPr>
-              <w:t>1</w:t>
-            </w:r>
           </w:p>
         </w:tc>
         <w:tc>
@@ -847,6 +793,13 @@
                 <w:lang w:val="en-US"/>
               </w:rPr>
               <w:t xml:space="preserve">S = </w:t>
+            </w:r>
+            <w:r>
+              <w:rPr>
+                <w:rFonts w:ascii="Times New Roman" w:hAnsi="Times New Roman" w:cs="Times New Roman"/>
+                <w:lang w:val="en-US"/>
+              </w:rPr>
+              <w:t>-32,09</w:t>
             </w:r>
           </w:p>
         </w:tc>
@@ -911,23 +864,16 @@
             <w:r>
               <w:rPr>
                 <w:rFonts w:ascii="Times New Roman" w:hAnsi="Times New Roman" w:cs="Times New Roman"/>
+                <w:lang w:val="en-US"/>
+              </w:rPr>
+              <w:t xml:space="preserve"> </w:t>
+            </w:r>
+            <w:r>
+              <w:rPr>
+                <w:rFonts w:ascii="Times New Roman" w:hAnsi="Times New Roman" w:cs="Times New Roman"/>
               </w:rPr>
               <w:t>5</w:t>
             </w:r>
-            <w:r>
-              <w:rPr>
-                <w:rFonts w:ascii="Times New Roman" w:hAnsi="Times New Roman" w:cs="Times New Roman"/>
-                <w:lang w:val="en-US"/>
-              </w:rPr>
-              <w:t xml:space="preserve">, z = </w:t>
-            </w:r>
-            <w:r>
-              <w:rPr>
-                <w:rFonts w:ascii="Times New Roman" w:hAnsi="Times New Roman" w:cs="Times New Roman"/>
-                <w:lang w:val="uk-UA"/>
-              </w:rPr>
-              <w:t>6</w:t>
-            </w:r>
           </w:p>
         </w:tc>
         <w:tc>
@@ -948,6 +894,20 @@
                 <w:lang w:val="en-US"/>
               </w:rPr>
               <w:t xml:space="preserve">S = </w:t>
+            </w:r>
+            <w:r>
+              <w:rPr>
+                <w:rFonts w:ascii="Times New Roman" w:hAnsi="Times New Roman" w:cs="Times New Roman"/>
+                <w:lang w:val="en-US"/>
+              </w:rPr>
+              <w:t>-104,9</w:t>
+            </w:r>
+            <w:r>
+              <w:rPr>
+                <w:rFonts w:ascii="Times New Roman" w:hAnsi="Times New Roman" w:cs="Times New Roman"/>
+                <w:lang w:val="en-US"/>
+              </w:rPr>
+              <w:t>5</w:t>
             </w:r>
           </w:p>
         </w:tc>
@@ -986,6 +946,7 @@
             <w:pPr>
               <w:rPr>
                 <w:rFonts w:ascii="Times New Roman" w:hAnsi="Times New Roman" w:cs="Times New Roman"/>
+                <w:lang w:val="en-US"/>
               </w:rPr>
             </w:pPr>
             <w:r>
@@ -1006,13 +967,7 @@
                 <w:rFonts w:ascii="Times New Roman" w:hAnsi="Times New Roman" w:cs="Times New Roman"/>
                 <w:lang w:val="en-US"/>
               </w:rPr>
-              <w:t xml:space="preserve"> , y = 1, z = </w:t>
-            </w:r>
-            <w:r>
-              <w:rPr>
-                <w:rFonts w:ascii="Times New Roman" w:hAnsi="Times New Roman" w:cs="Times New Roman"/>
-              </w:rPr>
-              <w:t>2</w:t>
+              <w:t xml:space="preserve"> , y = 10</w:t>
             </w:r>
           </w:p>
         </w:tc>
@@ -1034,6 +989,13 @@
                 <w:lang w:val="en-US"/>
               </w:rPr>
               <w:t>S =</w:t>
+            </w:r>
+            <w:r>
+              <w:rPr>
+                <w:rFonts w:ascii="Times New Roman" w:hAnsi="Times New Roman" w:cs="Times New Roman"/>
+                <w:lang w:val="en-US"/>
+              </w:rPr>
+              <w:t xml:space="preserve"> -999,6</w:t>
             </w:r>
           </w:p>
         </w:tc>
@@ -1072,6 +1034,7 @@
             <w:pPr>
               <w:rPr>
                 <w:rFonts w:ascii="Times New Roman" w:hAnsi="Times New Roman" w:cs="Times New Roman"/>
+                <w:lang w:val="en-US"/>
               </w:rPr>
             </w:pPr>
             <w:r>
@@ -1084,8 +1047,9 @@
             <w:r>
               <w:rPr>
                 <w:rFonts w:ascii="Times New Roman" w:hAnsi="Times New Roman" w:cs="Times New Roman"/>
-              </w:rPr>
-              <w:t>10</w:t>
+                <w:lang w:val="en-US"/>
+              </w:rPr>
+              <w:t>5</w:t>
             </w:r>
             <w:r>
               <w:rPr>
@@ -1097,21 +1061,9 @@
             <w:r>
               <w:rPr>
                 <w:rFonts w:ascii="Times New Roman" w:hAnsi="Times New Roman" w:cs="Times New Roman"/>
-              </w:rPr>
-              <w:t>10</w:t>
-            </w:r>
-            <w:r>
-              <w:rPr>
-                <w:rFonts w:ascii="Times New Roman" w:hAnsi="Times New Roman" w:cs="Times New Roman"/>
-                <w:lang w:val="en-US"/>
-              </w:rPr>
-              <w:t xml:space="preserve">, z = </w:t>
-            </w:r>
-            <w:r>
-              <w:rPr>
-                <w:rFonts w:ascii="Times New Roman" w:hAnsi="Times New Roman" w:cs="Times New Roman"/>
-              </w:rPr>
-              <w:t>10</w:t>
+                <w:lang w:val="en-US"/>
+              </w:rPr>
+              <w:t>5</w:t>
             </w:r>
           </w:p>
         </w:tc>
@@ -1133,6 +1085,13 @@
                 <w:lang w:val="en-US"/>
               </w:rPr>
               <w:t>S =</w:t>
+            </w:r>
+            <w:r>
+              <w:rPr>
+                <w:rFonts w:ascii="Times New Roman" w:hAnsi="Times New Roman" w:cs="Times New Roman"/>
+                <w:lang w:val="en-US"/>
+              </w:rPr>
+              <w:t xml:space="preserve"> -44,12</w:t>
             </w:r>
           </w:p>
         </w:tc>
@@ -1170,6 +1129,7 @@
             <w:pPr>
               <w:rPr>
                 <w:rFonts w:ascii="Times New Roman" w:hAnsi="Times New Roman" w:cs="Times New Roman"/>
+                <w:lang w:val="en-US"/>
               </w:rPr>
             </w:pPr>
             <w:r>
@@ -1182,22 +1142,24 @@
             <w:r>
               <w:rPr>
                 <w:rFonts w:ascii="Times New Roman" w:hAnsi="Times New Roman" w:cs="Times New Roman"/>
+                <w:lang w:val="en-US"/>
+              </w:rPr>
+              <w:t>1</w:t>
+            </w:r>
+            <w:r>
+              <w:rPr>
+                <w:rFonts w:ascii="Times New Roman" w:hAnsi="Times New Roman" w:cs="Times New Roman"/>
+                <w:lang w:val="en-US"/>
+              </w:rPr>
+              <w:t xml:space="preserve"> , y = </w:t>
+            </w:r>
+            <w:r>
+              <w:rPr>
+                <w:rFonts w:ascii="Times New Roman" w:hAnsi="Times New Roman" w:cs="Times New Roman"/>
+                <w:lang w:val="en-US"/>
               </w:rPr>
               <w:t>12</w:t>
             </w:r>
-            <w:r>
-              <w:rPr>
-                <w:rFonts w:ascii="Times New Roman" w:hAnsi="Times New Roman" w:cs="Times New Roman"/>
-                <w:lang w:val="en-US"/>
-              </w:rPr>
-              <w:t xml:space="preserve"> , y = 1, z = </w:t>
-            </w:r>
-            <w:r>
-              <w:rPr>
-                <w:rFonts w:ascii="Times New Roman" w:hAnsi="Times New Roman" w:cs="Times New Roman"/>
-              </w:rPr>
-              <w:t>-1</w:t>
-            </w:r>
           </w:p>
         </w:tc>
         <w:tc>
@@ -1217,6 +1179,20 @@
                 <w:lang w:val="en-US"/>
               </w:rPr>
               <w:t>S =</w:t>
+            </w:r>
+            <w:r>
+              <w:rPr>
+                <w:rFonts w:ascii="Times New Roman" w:hAnsi="Times New Roman" w:cs="Times New Roman"/>
+                <w:lang w:val="en-US"/>
+              </w:rPr>
+              <w:t>-1724,0</w:t>
+            </w:r>
+            <w:r>
+              <w:rPr>
+                <w:rFonts w:ascii="Times New Roman" w:hAnsi="Times New Roman" w:cs="Times New Roman"/>
+                <w:lang w:val="en-US"/>
+              </w:rPr>
+              <w:t>1</w:t>
             </w:r>
           </w:p>
         </w:tc>
@@ -1254,6 +1230,7 @@
             <w:pPr>
               <w:rPr>
                 <w:rFonts w:ascii="Times New Roman" w:hAnsi="Times New Roman" w:cs="Times New Roman"/>
+                <w:lang w:val="en-US"/>
               </w:rPr>
             </w:pPr>
             <w:r>
@@ -1266,21 +1243,23 @@
             <w:r>
               <w:rPr>
                 <w:rFonts w:ascii="Times New Roman" w:hAnsi="Times New Roman" w:cs="Times New Roman"/>
-              </w:rPr>
-              <w:t>0</w:t>
-            </w:r>
-            <w:r>
-              <w:rPr>
-                <w:rFonts w:ascii="Times New Roman" w:hAnsi="Times New Roman" w:cs="Times New Roman"/>
-                <w:lang w:val="en-US"/>
-              </w:rPr>
-              <w:t xml:space="preserve"> , y = 0, z = </w:t>
-            </w:r>
-            <w:r>
-              <w:rPr>
-                <w:rFonts w:ascii="Times New Roman" w:hAnsi="Times New Roman" w:cs="Times New Roman"/>
-              </w:rPr>
-              <w:t>0</w:t>
+                <w:lang w:val="en-US"/>
+              </w:rPr>
+              <w:t xml:space="preserve">2 </w:t>
+            </w:r>
+            <w:r>
+              <w:rPr>
+                <w:rFonts w:ascii="Times New Roman" w:hAnsi="Times New Roman" w:cs="Times New Roman"/>
+                <w:lang w:val="en-US"/>
+              </w:rPr>
+              <w:t xml:space="preserve">, y = </w:t>
+            </w:r>
+            <w:r>
+              <w:rPr>
+                <w:rFonts w:ascii="Times New Roman" w:hAnsi="Times New Roman" w:cs="Times New Roman"/>
+                <w:lang w:val="en-US"/>
+              </w:rPr>
+              <w:t>3,25</w:t>
             </w:r>
           </w:p>
         </w:tc>
@@ -1301,6 +1280,20 @@
                 <w:lang w:val="en-US"/>
               </w:rPr>
               <w:t>S =</w:t>
+            </w:r>
+            <w:r>
+              <w:rPr>
+                <w:rFonts w:ascii="Times New Roman" w:hAnsi="Times New Roman" w:cs="Times New Roman"/>
+                <w:lang w:val="en-US"/>
+              </w:rPr>
+              <w:t>-27,</w:t>
+            </w:r>
+            <w:r>
+              <w:rPr>
+                <w:rFonts w:ascii="Times New Roman" w:hAnsi="Times New Roman" w:cs="Times New Roman"/>
+                <w:lang w:val="en-US"/>
+              </w:rPr>
+              <w:t>59</w:t>
             </w:r>
           </w:p>
         </w:tc>

</xml_diff>